<commit_message>
modify the proposal (part 3, 4, 9)
</commit_message>
<xml_diff>
--- a/Project-Proposal.docx
+++ b/Project-Proposal.docx
@@ -122,13 +122,158 @@
         </w:rPr>
       </w:pPr>
       <w:r>
-        <w:t xml:space="preserve">App </w:t>
-      </w:r>
-      <w:r>
-        <w:rPr>
-          <w:rFonts w:hint="eastAsia"/>
-        </w:rPr>
-        <w:t>產生特效等好久</w:t>
+        <w:rPr>
+          <w:rFonts w:hint="eastAsia"/>
+        </w:rPr>
+        <w:t xml:space="preserve">    </w:t>
+      </w:r>
+      <w:r>
+        <w:rPr>
+          <w:rFonts w:hint="eastAsia"/>
+        </w:rPr>
+        <w:t>曾經用過一款名稱為</w:t>
+      </w:r>
+      <w:proofErr w:type="spellStart"/>
+      <w:r>
+        <w:rPr>
+          <w:rFonts w:hint="eastAsia"/>
+        </w:rPr>
+        <w:t>Prisma</w:t>
+      </w:r>
+      <w:proofErr w:type="spellEnd"/>
+      <w:r>
+        <w:rPr>
+          <w:rFonts w:hint="eastAsia"/>
+        </w:rPr>
+        <w:t xml:space="preserve"> </w:t>
+      </w:r>
+      <w:r>
+        <w:rPr>
+          <w:rFonts w:hint="eastAsia"/>
+        </w:rPr>
+        <w:t>的</w:t>
+      </w:r>
+      <w:r>
+        <w:rPr>
+          <w:rFonts w:hint="eastAsia"/>
+        </w:rPr>
+        <w:t>app</w:t>
+      </w:r>
+      <w:r>
+        <w:rPr>
+          <w:rFonts w:hint="eastAsia"/>
+        </w:rPr>
+        <w:t>，它的功能是將使用者輸入的圖片進行不同風格的轉換，這樣的應用可以幫助我們將日常的照片，轉變為各個不同知名畫派的風格，讓我們可以用不同的角度，去體會日常的點點滴滴。而在</w:t>
+      </w:r>
+      <w:proofErr w:type="spellStart"/>
+      <w:r>
+        <w:rPr>
+          <w:rFonts w:hint="eastAsia"/>
+        </w:rPr>
+        <w:t>github</w:t>
+      </w:r>
+      <w:proofErr w:type="spellEnd"/>
+      <w:r>
+        <w:rPr>
+          <w:rFonts w:hint="eastAsia"/>
+        </w:rPr>
+        <w:t>上，我們發現了一篇十分有趣的應用，叫做</w:t>
+      </w:r>
+      <w:r>
+        <w:rPr>
+          <w:rFonts w:hint="eastAsia"/>
+        </w:rPr>
+        <w:t xml:space="preserve"> </w:t>
+      </w:r>
+      <w:proofErr w:type="gramStart"/>
+      <w:r>
+        <w:t>”</w:t>
+      </w:r>
+      <w:proofErr w:type="gramEnd"/>
+      <w:r>
+        <w:t xml:space="preserve">Fast Style Transfer in </w:t>
+      </w:r>
+      <w:proofErr w:type="spellStart"/>
+      <w:r>
+        <w:t>Tensorflow</w:t>
+      </w:r>
+      <w:proofErr w:type="spellEnd"/>
+      <w:proofErr w:type="gramStart"/>
+      <w:r>
+        <w:t>”</w:t>
+      </w:r>
+      <w:proofErr w:type="gramEnd"/>
+      <w:r>
+        <w:rPr>
+          <w:rFonts w:hint="eastAsia"/>
+        </w:rPr>
+        <w:t>，他將圖片套用於</w:t>
+      </w:r>
+      <w:r>
+        <w:rPr>
+          <w:rFonts w:hint="eastAsia"/>
+        </w:rPr>
+        <w:t>CNN</w:t>
+      </w:r>
+      <w:r>
+        <w:rPr>
+          <w:rFonts w:hint="eastAsia"/>
+        </w:rPr>
+        <w:t>之中，讓圖片轉換為另一種風格，我們希望能夠將上課中所學，應用在這之中，因此，這次的</w:t>
+      </w:r>
+      <w:r>
+        <w:rPr>
+          <w:rFonts w:hint="eastAsia"/>
+        </w:rPr>
+        <w:t>Project</w:t>
+      </w:r>
+      <w:r>
+        <w:rPr>
+          <w:rFonts w:hint="eastAsia"/>
+        </w:rPr>
+        <w:t>我們將基於</w:t>
+      </w:r>
+      <w:proofErr w:type="gramStart"/>
+      <w:r>
+        <w:t>”</w:t>
+      </w:r>
+      <w:proofErr w:type="gramEnd"/>
+      <w:r>
+        <w:t xml:space="preserve">Fast Style Transfer in </w:t>
+      </w:r>
+      <w:proofErr w:type="spellStart"/>
+      <w:r>
+        <w:t>Tensorflow</w:t>
+      </w:r>
+      <w:proofErr w:type="spellEnd"/>
+      <w:proofErr w:type="gramStart"/>
+      <w:r>
+        <w:t>”</w:t>
+      </w:r>
+      <w:proofErr w:type="gramEnd"/>
+      <w:r>
+        <w:rPr>
+          <w:rFonts w:hint="eastAsia"/>
+        </w:rPr>
+        <w:t>的</w:t>
+      </w:r>
+      <w:r>
+        <w:rPr>
+          <w:rFonts w:hint="eastAsia"/>
+        </w:rPr>
+        <w:t>code</w:t>
+      </w:r>
+      <w:r>
+        <w:rPr>
+          <w:rFonts w:hint="eastAsia"/>
+        </w:rPr>
+        <w:t>，去進行平行化的修改，</w:t>
+      </w:r>
+      <w:r>
+        <w:rPr>
+          <w:rFonts w:hint="eastAsia"/>
+        </w:rPr>
+        <w:t>讓他運行的更有效率！</w:t>
       </w:r>
     </w:p>
     <w:p>
@@ -153,7 +298,37 @@
         <w:rPr>
           <w:rFonts w:hint="eastAsia"/>
         </w:rPr>
-        <w:t>速度太慢，加速</w:t>
+        <w:t xml:space="preserve">    </w:t>
+      </w:r>
+      <w:r>
+        <w:rPr>
+          <w:rFonts w:hint="eastAsia"/>
+        </w:rPr>
+        <w:t>在</w:t>
+      </w:r>
+      <w:proofErr w:type="gramStart"/>
+      <w:r>
+        <w:t>”</w:t>
+      </w:r>
+      <w:proofErr w:type="gramEnd"/>
+      <w:r>
+        <w:t xml:space="preserve">Fast Style Transfer in </w:t>
+      </w:r>
+      <w:proofErr w:type="spellStart"/>
+      <w:r>
+        <w:t>Tensorflow</w:t>
+      </w:r>
+      <w:proofErr w:type="spellEnd"/>
+      <w:proofErr w:type="gramStart"/>
+      <w:r>
+        <w:t>”</w:t>
+      </w:r>
+      <w:proofErr w:type="gramEnd"/>
+      <w:r>
+        <w:rPr>
+          <w:rFonts w:hint="eastAsia"/>
+        </w:rPr>
+        <w:t>的程式之中，我們有發現一些可以平行化的部分，將會針對這些地方去進行程式碼的修改與撰寫，期許能夠達成運算加速之目的。</w:t>
       </w:r>
     </w:p>
     <w:p>
@@ -172,9 +347,6 @@
     <w:p>
       <w:pPr>
         <w:ind w:left="360"/>
-        <w:rPr>
-          <w:rFonts w:hint="eastAsia"/>
-        </w:rPr>
       </w:pPr>
       <w:r>
         <w:t>Algorithm</w:t>
@@ -267,9 +439,6 @@
     <w:p>
       <w:pPr>
         <w:ind w:left="360"/>
-        <w:rPr>
-          <w:rFonts w:hint="eastAsia"/>
-        </w:rPr>
       </w:pPr>
       <w:r>
         <w:rPr>
@@ -296,6 +465,18 @@
         <w:pStyle w:val="a3"/>
         <w:ind w:leftChars="0" w:left="360"/>
       </w:pPr>
+      <w:r>
+        <w:rPr>
+          <w:rFonts w:hint="eastAsia"/>
+        </w:rPr>
+        <w:t>2017.11.15</w:t>
+      </w:r>
+      <w:r>
+        <w:rPr>
+          <w:rFonts w:hint="eastAsia"/>
+        </w:rPr>
+        <w:t>前：</w:t>
+      </w:r>
       <w:proofErr w:type="gramStart"/>
       <w:r>
         <w:rPr>
@@ -308,7 +489,7 @@
         <w:rPr>
           <w:rFonts w:hint="eastAsia"/>
         </w:rPr>
-        <w:t>讀相關資料</w:t>
+        <w:t>讀相關論文與資料，充分了解其技術內容</w:t>
       </w:r>
     </w:p>
     <w:p>
@@ -320,7 +501,39 @@
         <w:rPr>
           <w:rFonts w:hint="eastAsia"/>
         </w:rPr>
-        <w:t>架設環境</w:t>
+        <w:t>2017.11.30</w:t>
+      </w:r>
+      <w:r>
+        <w:rPr>
+          <w:rFonts w:hint="eastAsia"/>
+        </w:rPr>
+        <w:t>前：環境架設完成，並使原始</w:t>
+      </w:r>
+      <w:r>
+        <w:rPr>
+          <w:rFonts w:hint="eastAsia"/>
+        </w:rPr>
+        <w:t>project</w:t>
+      </w:r>
+      <w:r>
+        <w:rPr>
+          <w:rFonts w:hint="eastAsia"/>
+        </w:rPr>
+        <w:t>可以順利執行</w:t>
+      </w:r>
+    </w:p>
+    <w:p>
+      <w:r>
+        <w:rPr>
+          <w:rFonts w:hint="eastAsia"/>
+        </w:rPr>
+        <w:t xml:space="preserve">   2017.12:15</w:t>
+      </w:r>
+      <w:r>
+        <w:rPr>
+          <w:rFonts w:hint="eastAsia"/>
+        </w:rPr>
+        <w:t>前：詳讀程式碼，尋找可以執行平行化的部分，並進行研究</w:t>
       </w:r>
     </w:p>
     <w:p>
@@ -331,30 +544,50 @@
         <w:t xml:space="preserve">   </w:t>
       </w:r>
       <w:r>
-        <w:t>Run original project</w:t>
-      </w:r>
-    </w:p>
-    <w:p>
-      <w:r>
+        <w:rPr>
+          <w:rFonts w:hint="eastAsia"/>
+        </w:rPr>
+        <w:t>2017.12.31</w:t>
+      </w:r>
+      <w:r>
+        <w:rPr>
+          <w:rFonts w:hint="eastAsia"/>
+        </w:rPr>
+        <w:t>前：完成程式平行化</w:t>
+      </w:r>
+    </w:p>
+    <w:p>
+      <w:r>
+        <w:rPr>
+          <w:rFonts w:hint="eastAsia"/>
+        </w:rPr>
         <w:t xml:space="preserve">   </w:t>
       </w:r>
       <w:r>
         <w:rPr>
           <w:rFonts w:hint="eastAsia"/>
         </w:rPr>
-        <w:t>閱讀</w:t>
-      </w:r>
-      <w:r>
-        <w:rPr>
-          <w:rFonts w:hint="eastAsia"/>
-        </w:rPr>
-        <w:t xml:space="preserve">code </w:t>
-      </w:r>
-      <w:r>
-        <w:rPr>
-          <w:rFonts w:hint="eastAsia"/>
-        </w:rPr>
-        <w:t>尋找可平行畫部分</w:t>
+        <w:t>2018.01.10</w:t>
+      </w:r>
+      <w:r>
+        <w:rPr>
+          <w:rFonts w:hint="eastAsia"/>
+        </w:rPr>
+        <w:t>前：</w:t>
+      </w:r>
+      <w:proofErr w:type="gramStart"/>
+      <w:r>
+        <w:rPr>
+          <w:rFonts w:hint="eastAsia"/>
+        </w:rPr>
+        <w:t>統整於實</w:t>
+      </w:r>
+      <w:proofErr w:type="gramEnd"/>
+      <w:r>
+        <w:rPr>
+          <w:rFonts w:hint="eastAsia"/>
+        </w:rPr>
+        <w:t>作上遇到的困難與可行的解決辦法，並進行檢討</w:t>
       </w:r>
     </w:p>
     <w:p>
@@ -368,64 +601,36 @@
         <w:rPr>
           <w:rFonts w:hint="eastAsia"/>
         </w:rPr>
-        <w:t>時做平行畫</w:t>
-      </w:r>
-    </w:p>
-    <w:p>
-      <w:r>
-        <w:rPr>
-          <w:rFonts w:hint="eastAsia"/>
-        </w:rPr>
-        <w:t xml:space="preserve">   </w:t>
-      </w:r>
-      <w:r>
-        <w:rPr>
-          <w:rFonts w:hint="eastAsia"/>
-        </w:rPr>
-        <w:t>實作困難檢討</w:t>
-      </w:r>
-      <w:r>
-        <w:rPr>
-          <w:rFonts w:hint="eastAsia"/>
-        </w:rPr>
-        <w:t xml:space="preserve"> </w:t>
-      </w:r>
-      <w:r>
-        <w:rPr>
-          <w:rFonts w:hint="eastAsia"/>
-        </w:rPr>
-        <w:t>解決</w:t>
-      </w:r>
-    </w:p>
-    <w:p>
-      <w:r>
-        <w:rPr>
-          <w:rFonts w:hint="eastAsia"/>
-        </w:rPr>
-        <w:t xml:space="preserve">   </w:t>
-      </w:r>
-      <w:r>
-        <w:t>Final project</w:t>
-      </w:r>
-      <w:r>
-        <w:rPr>
-          <w:rFonts w:hint="eastAsia"/>
-        </w:rPr>
-        <w:t xml:space="preserve"> </w:t>
-      </w:r>
-      <w:r>
-        <w:rPr>
-          <w:rFonts w:hint="eastAsia"/>
-        </w:rPr>
-        <w:t>統整完結</w:t>
-      </w:r>
-    </w:p>
-    <w:p>
-      <w:pPr>
-        <w:rPr>
-          <w:rFonts w:hint="eastAsia"/>
-        </w:rPr>
-      </w:pPr>
+        <w:t>2018.01.15</w:t>
+      </w:r>
+      <w:r>
+        <w:rPr>
+          <w:rFonts w:hint="eastAsia"/>
+        </w:rPr>
+        <w:t>前：準備</w:t>
+      </w:r>
+      <w:r>
+        <w:rPr>
+          <w:rFonts w:hint="eastAsia"/>
+        </w:rPr>
+        <w:t>presentation</w:t>
+      </w:r>
+      <w:r>
+        <w:rPr>
+          <w:rFonts w:hint="eastAsia"/>
+        </w:rPr>
+        <w:t>的簡報與上台預</w:t>
+      </w:r>
+      <w:bookmarkStart w:id="0" w:name="_GoBack"/>
+      <w:bookmarkEnd w:id="0"/>
+      <w:r>
+        <w:rPr>
+          <w:rFonts w:hint="eastAsia"/>
+        </w:rPr>
+        <w:t>演</w:t>
+      </w:r>
+    </w:p>
+    <w:p>
       <w:r>
         <w:rPr>
           <w:rFonts w:hint="eastAsia"/>
@@ -478,12 +683,7 @@
       <w:pPr>
         <w:pStyle w:val="a3"/>
         <w:ind w:leftChars="0" w:left="360"/>
-        <w:rPr>
-          <w:rFonts w:hint="eastAsia"/>
-        </w:rPr>
-      </w:pPr>
-      <w:bookmarkStart w:id="0" w:name="_GoBack"/>
-      <w:bookmarkEnd w:id="0"/>
+      </w:pPr>
     </w:p>
     <w:sectPr>
       <w:pgSz w:w="11906" w:h="16838"/>

</xml_diff>